<commit_message>
Created the different Object for us to work for each
</commit_message>
<xml_diff>
--- a/Crawler using OOP.docx
+++ b/Crawler using OOP.docx
@@ -168,13 +168,19 @@
         <w:t>constraints</w:t>
       </w:r>
       <w:r>
-        <w:t>: respect robots.txt, implement polite crawling, handle errors.</w:t>
+        <w:t xml:space="preserve">: respect robots.txt, implement polite crawling, </w:t>
+      </w:r>
+      <w:r>
+        <w:t xml:space="preserve">and </w:t>
+      </w:r>
+      <w:r>
+        <w:t>handle errors.</w:t>
       </w:r>
     </w:p>
     <w:p>
       <w:r>
         <w:pict w14:anchorId="361084C4">
-          <v:rect id="_x0000_i1061" style="width:0;height:1.5pt" o:hralign="center" o:hrstd="t" o:hr="t" fillcolor="#a0a0a0" stroked="f"/>
+          <v:rect id="_x0000_i1025" style="width:0;height:1.5pt" o:hralign="center" o:hrstd="t" o:hr="t" fillcolor="#a0a0a0" stroked="f"/>
         </w:pict>
       </w:r>
     </w:p>
@@ -244,15 +250,7 @@
         <w:t>Opportunity Data Model</w:t>
       </w:r>
       <w:r>
-        <w:t xml:space="preserve">: </w:t>
-      </w:r>
-      <w:proofErr w:type="gramStart"/>
-      <w:r>
-        <w:t>represent</w:t>
-      </w:r>
-      <w:proofErr w:type="gramEnd"/>
-      <w:r>
-        <w:t xml:space="preserve"> an opportunity with attributes and methods for validation/cleaning.</w:t>
+        <w:t>: represent an opportunity with attributes and methods for validation/cleaning.</w:t>
       </w:r>
     </w:p>
     <w:p>
@@ -294,7 +292,7 @@
     <w:p>
       <w:r>
         <w:pict w14:anchorId="32C21BE2">
-          <v:rect id="_x0000_i1062" style="width:0;height:1.5pt" o:hralign="center" o:hrstd="t" o:hr="t" fillcolor="#a0a0a0" stroked="f"/>
+          <v:rect id="_x0000_i1026" style="width:0;height:1.5pt" o:hralign="center" o:hrstd="t" o:hr="t" fillcolor="#a0a0a0" stroked="f"/>
         </w:pict>
       </w:r>
     </w:p>
@@ -393,8 +391,9 @@
     </w:p>
     <w:p>
       <w:r>
+        <w:lastRenderedPageBreak/>
         <w:pict w14:anchorId="5BB48E48">
-          <v:rect id="_x0000_i1063" style="width:0;height:1.5pt" o:hralign="center" o:hrstd="t" o:hr="t" fillcolor="#a0a0a0" stroked="f"/>
+          <v:rect id="_x0000_i1027" style="width:0;height:1.5pt" o:hralign="center" o:hrstd="t" o:hr="t" fillcolor="#a0a0a0" stroked="f"/>
         </w:pict>
       </w:r>
     </w:p>
@@ -410,7 +409,6 @@
           <w:b/>
           <w:bCs/>
         </w:rPr>
-        <w:lastRenderedPageBreak/>
         <w:t>Phase 4: Crawling Strategy</w:t>
       </w:r>
     </w:p>
@@ -501,7 +499,7 @@
     <w:p>
       <w:r>
         <w:pict w14:anchorId="38C3508D">
-          <v:rect id="_x0000_i1064" style="width:0;height:1.5pt" o:hralign="center" o:hrstd="t" o:hr="t" fillcolor="#a0a0a0" stroked="f"/>
+          <v:rect id="_x0000_i1028" style="width:0;height:1.5pt" o:hralign="center" o:hrstd="t" o:hr="t" fillcolor="#a0a0a0" stroked="f"/>
         </w:pict>
       </w:r>
     </w:p>
@@ -576,7 +574,7 @@
     <w:p>
       <w:r>
         <w:pict w14:anchorId="37F5F662">
-          <v:rect id="_x0000_i1065" style="width:0;height:1.5pt" o:hralign="center" o:hrstd="t" o:hr="t" fillcolor="#a0a0a0" stroked="f"/>
+          <v:rect id="_x0000_i1029" style="width:0;height:1.5pt" o:hralign="center" o:hrstd="t" o:hr="t" fillcolor="#a0a0a0" stroked="f"/>
         </w:pict>
       </w:r>
     </w:p>
@@ -642,7 +640,7 @@
     <w:p>
       <w:r>
         <w:pict w14:anchorId="71F9DA2D">
-          <v:rect id="_x0000_i1066" style="width:0;height:1.5pt" o:hralign="center" o:hrstd="t" o:hr="t" fillcolor="#a0a0a0" stroked="f"/>
+          <v:rect id="_x0000_i1030" style="width:0;height:1.5pt" o:hralign="center" o:hrstd="t" o:hr="t" fillcolor="#a0a0a0" stroked="f"/>
         </w:pict>
       </w:r>
     </w:p>
@@ -2450,6 +2448,7 @@
   <w:style w:type="character" w:default="1" w:styleId="DefaultParagraphFont">
     <w:name w:val="Default Paragraph Font"/>
     <w:uiPriority w:val="1"/>
+    <w:semiHidden/>
     <w:unhideWhenUsed/>
   </w:style>
   <w:style w:type="table" w:default="1" w:styleId="TableNormal">

</xml_diff>